<commit_message>
Opdateret test protokoller og rapporter samt oprettet test nr. 13
</commit_message>
<xml_diff>
--- a/Technical_Documentation/Test documentation/Test protocols/Verification protocols/VeTP08.docx
+++ b/Technical_Documentation/Test documentation/Test protocols/Verification protocols/VeTP08.docx
@@ -257,44 +257,16 @@
           <w:color w:val="666666"/>
           <w:lang w:val="en-US" w:eastAsia="da-DK"/>
         </w:rPr>
-        <w:t xml:space="preserve"> Sofie </w:t>
-      </w:r>
-      <w:proofErr w:type="spellStart"/>
+        <w:t xml:space="preserve"> Sofie Bjørn, </w:t>
+      </w:r>
       <w:r>
         <w:rPr>
           <w:rFonts w:ascii="Arial" w:eastAsia="Times New Roman" w:hAnsi="Arial" w:cs="Arial"/>
           <w:color w:val="666666"/>
           <w:lang w:val="en-US" w:eastAsia="da-DK"/>
         </w:rPr>
-        <w:t>Bjørn</w:t>
-      </w:r>
-      <w:proofErr w:type="spellEnd"/>
-      <w:r>
-        <w:rPr>
-          <w:rFonts w:ascii="Arial" w:eastAsia="Times New Roman" w:hAnsi="Arial" w:cs="Arial"/>
-          <w:color w:val="666666"/>
-          <w:lang w:val="en-US" w:eastAsia="da-DK"/>
-        </w:rPr>
-        <w:t xml:space="preserve">, </w:t>
-      </w:r>
-      <w:r>
-        <w:rPr>
-          <w:rFonts w:ascii="Arial" w:eastAsia="Times New Roman" w:hAnsi="Arial" w:cs="Arial"/>
-          <w:color w:val="666666"/>
-          <w:lang w:val="en-US" w:eastAsia="da-DK"/>
-        </w:rPr>
-        <w:t xml:space="preserve">Sigrid </w:t>
-      </w:r>
-      <w:proofErr w:type="spellStart"/>
-      <w:r>
-        <w:rPr>
-          <w:rFonts w:ascii="Arial" w:eastAsia="Times New Roman" w:hAnsi="Arial" w:cs="Arial"/>
-          <w:color w:val="666666"/>
-          <w:lang w:val="en-US" w:eastAsia="da-DK"/>
-        </w:rPr>
-        <w:t>Stang</w:t>
-      </w:r>
-      <w:proofErr w:type="spellEnd"/>
+        <w:t>Sigrid Stang</w:t>
+      </w:r>
       <w:r>
         <w:rPr>
           <w:rFonts w:ascii="Arial" w:eastAsia="Times New Roman" w:hAnsi="Arial" w:cs="Arial"/>
@@ -431,14 +403,6 @@
         </w:rPr>
         <w:t xml:space="preserve">UD-SRS and UD-SRS-traceability  </w:t>
       </w:r>
-    </w:p>
-    <w:p>
-      <w:pPr>
-        <w:rPr>
-          <w:rFonts w:ascii="Arial" w:eastAsia="Times New Roman" w:hAnsi="Arial" w:cs="Arial"/>
-          <w:lang w:val="en-US" w:eastAsia="da-DK"/>
-        </w:rPr>
-      </w:pPr>
       <w:r>
         <w:rPr>
           <w:rFonts w:ascii="Arial" w:eastAsia="Times New Roman" w:hAnsi="Arial" w:cs="Arial"/>
@@ -552,7 +516,6 @@
                 <w:lang w:eastAsia="da-DK"/>
               </w:rPr>
             </w:pPr>
-            <w:proofErr w:type="spellStart"/>
             <w:r>
               <w:rPr>
                 <w:rFonts w:ascii="Arial" w:eastAsia="Times New Roman" w:hAnsi="Arial" w:cs="Arial"/>
@@ -563,20 +526,7 @@
                 <w:szCs w:val="22"/>
                 <w:lang w:eastAsia="da-DK"/>
               </w:rPr>
-              <w:t>Revised</w:t>
-            </w:r>
-            <w:proofErr w:type="spellEnd"/>
-            <w:r>
-              <w:rPr>
-                <w:rFonts w:ascii="Arial" w:eastAsia="Times New Roman" w:hAnsi="Arial" w:cs="Arial"/>
-                <w:b/>
-                <w:bCs/>
-                <w:color w:val="000000"/>
-                <w:sz w:val="22"/>
-                <w:szCs w:val="22"/>
-                <w:lang w:eastAsia="da-DK"/>
-              </w:rPr>
-              <w:t xml:space="preserve"> by</w:t>
+              <w:t>Revised by</w:t>
             </w:r>
           </w:p>
         </w:tc>
@@ -646,7 +596,6 @@
                 <w:lang w:eastAsia="da-DK"/>
               </w:rPr>
             </w:pPr>
-            <w:proofErr w:type="spellStart"/>
             <w:r>
               <w:rPr>
                 <w:rFonts w:ascii="Arial" w:eastAsia="Times New Roman" w:hAnsi="Arial" w:cs="Arial"/>
@@ -657,9 +606,8 @@
                 <w:szCs w:val="22"/>
                 <w:lang w:eastAsia="da-DK"/>
               </w:rPr>
-              <w:t>Description</w:t>
-            </w:r>
-            <w:proofErr w:type="spellEnd"/>
+              <w:t>Description of c</w:t>
+            </w:r>
             <w:r>
               <w:rPr>
                 <w:rFonts w:ascii="Arial" w:eastAsia="Times New Roman" w:hAnsi="Arial" w:cs="Arial"/>
@@ -670,34 +618,8 @@
                 <w:szCs w:val="22"/>
                 <w:lang w:eastAsia="da-DK"/>
               </w:rPr>
-              <w:t xml:space="preserve"> of </w:t>
-            </w:r>
-            <w:proofErr w:type="spellStart"/>
-            <w:r>
-              <w:rPr>
-                <w:rFonts w:ascii="Arial" w:eastAsia="Times New Roman" w:hAnsi="Arial" w:cs="Arial"/>
-                <w:b/>
-                <w:bCs/>
-                <w:color w:val="000000"/>
-                <w:sz w:val="22"/>
-                <w:szCs w:val="22"/>
-                <w:lang w:eastAsia="da-DK"/>
-              </w:rPr>
-              <w:t>c</w:t>
-            </w:r>
-            <w:r>
-              <w:rPr>
-                <w:rFonts w:ascii="Arial" w:eastAsia="Times New Roman" w:hAnsi="Arial" w:cs="Arial"/>
-                <w:b/>
-                <w:bCs/>
-                <w:color w:val="000000"/>
-                <w:sz w:val="22"/>
-                <w:szCs w:val="22"/>
-                <w:lang w:eastAsia="da-DK"/>
-              </w:rPr>
               <w:t>hanges</w:t>
             </w:r>
-            <w:proofErr w:type="spellEnd"/>
           </w:p>
         </w:tc>
       </w:tr>
@@ -856,7 +778,7 @@
       </w:tr>
       <w:tr>
         <w:trPr>
-          <w:trHeight w:val="1329"/>
+          <w:trHeight w:val="1060"/>
         </w:trPr>
         <w:tc>
           <w:tcPr>
@@ -998,6 +920,170 @@
                 <w:lang w:val="en-US" w:eastAsia="da-DK"/>
               </w:rPr>
               <w:t xml:space="preserve"> Acceptance criteria, prerequisites and procedure are added. </w:t>
+            </w:r>
+          </w:p>
+        </w:tc>
+      </w:tr>
+      <w:tr>
+        <w:trPr>
+          <w:trHeight w:val="923"/>
+        </w:trPr>
+        <w:tc>
+          <w:tcPr>
+            <w:tcW w:w="0" w:type="auto"/>
+            <w:tcBorders>
+              <w:top w:val="single" w:sz="8" w:space="0" w:color="000000"/>
+              <w:left w:val="single" w:sz="8" w:space="0" w:color="000000"/>
+              <w:bottom w:val="single" w:sz="8" w:space="0" w:color="000000"/>
+              <w:right w:val="single" w:sz="8" w:space="0" w:color="000000"/>
+            </w:tcBorders>
+            <w:tcMar>
+              <w:top w:w="100" w:type="dxa"/>
+              <w:left w:w="100" w:type="dxa"/>
+              <w:bottom w:w="100" w:type="dxa"/>
+              <w:right w:w="100" w:type="dxa"/>
+            </w:tcMar>
+          </w:tcPr>
+          <w:p>
+            <w:pPr>
+              <w:rPr>
+                <w:rFonts w:ascii="Arial" w:eastAsia="Times New Roman" w:hAnsi="Arial" w:cs="Arial"/>
+                <w:sz w:val="22"/>
+                <w:szCs w:val="22"/>
+                <w:lang w:val="en-US" w:eastAsia="da-DK"/>
+              </w:rPr>
+            </w:pPr>
+            <w:r>
+              <w:rPr>
+                <w:rFonts w:ascii="Arial" w:eastAsia="Times New Roman" w:hAnsi="Arial" w:cs="Arial"/>
+                <w:sz w:val="22"/>
+                <w:szCs w:val="22"/>
+                <w:lang w:val="en-US" w:eastAsia="da-DK"/>
+              </w:rPr>
+              <w:t>2.1</w:t>
+            </w:r>
+          </w:p>
+        </w:tc>
+        <w:tc>
+          <w:tcPr>
+            <w:tcW w:w="2050" w:type="dxa"/>
+            <w:tcBorders>
+              <w:top w:val="single" w:sz="8" w:space="0" w:color="000000"/>
+              <w:left w:val="single" w:sz="8" w:space="0" w:color="000000"/>
+              <w:bottom w:val="single" w:sz="8" w:space="0" w:color="000000"/>
+              <w:right w:val="single" w:sz="8" w:space="0" w:color="000000"/>
+            </w:tcBorders>
+            <w:tcMar>
+              <w:top w:w="100" w:type="dxa"/>
+              <w:left w:w="100" w:type="dxa"/>
+              <w:bottom w:w="100" w:type="dxa"/>
+              <w:right w:w="100" w:type="dxa"/>
+            </w:tcMar>
+          </w:tcPr>
+          <w:p>
+            <w:pPr>
+              <w:rPr>
+                <w:rFonts w:ascii="Arial" w:eastAsia="Times New Roman" w:hAnsi="Arial" w:cs="Arial"/>
+                <w:sz w:val="22"/>
+                <w:szCs w:val="22"/>
+                <w:lang w:val="en-US" w:eastAsia="da-DK"/>
+              </w:rPr>
+            </w:pPr>
+            <w:r>
+              <w:rPr>
+                <w:rFonts w:ascii="Arial" w:eastAsia="Times New Roman" w:hAnsi="Arial" w:cs="Arial"/>
+                <w:sz w:val="22"/>
+                <w:szCs w:val="22"/>
+                <w:lang w:val="en-US" w:eastAsia="da-DK"/>
+              </w:rPr>
+              <w:t>Emma Elbo</w:t>
+            </w:r>
+          </w:p>
+        </w:tc>
+        <w:tc>
+          <w:tcPr>
+            <w:tcW w:w="1412" w:type="dxa"/>
+            <w:tcBorders>
+              <w:top w:val="single" w:sz="8" w:space="0" w:color="000000"/>
+              <w:left w:val="single" w:sz="8" w:space="0" w:color="000000"/>
+              <w:bottom w:val="single" w:sz="8" w:space="0" w:color="000000"/>
+              <w:right w:val="single" w:sz="8" w:space="0" w:color="000000"/>
+            </w:tcBorders>
+            <w:tcMar>
+              <w:top w:w="100" w:type="dxa"/>
+              <w:left w:w="100" w:type="dxa"/>
+              <w:bottom w:w="100" w:type="dxa"/>
+              <w:right w:w="100" w:type="dxa"/>
+            </w:tcMar>
+          </w:tcPr>
+          <w:p>
+            <w:pPr>
+              <w:rPr>
+                <w:rFonts w:ascii="Arial" w:eastAsia="Times New Roman" w:hAnsi="Arial" w:cs="Arial"/>
+                <w:lang w:val="en-US" w:eastAsia="da-DK"/>
+              </w:rPr>
+            </w:pPr>
+            <w:r>
+              <w:rPr>
+                <w:rFonts w:ascii="Arial" w:eastAsia="Times New Roman" w:hAnsi="Arial" w:cs="Arial"/>
+                <w:lang w:val="en-US" w:eastAsia="da-DK"/>
+              </w:rPr>
+              <w:t>17-05-2021</w:t>
+            </w:r>
+          </w:p>
+        </w:tc>
+        <w:tc>
+          <w:tcPr>
+            <w:tcW w:w="4882" w:type="dxa"/>
+            <w:tcBorders>
+              <w:top w:val="single" w:sz="8" w:space="0" w:color="000000"/>
+              <w:left w:val="single" w:sz="8" w:space="0" w:color="000000"/>
+              <w:bottom w:val="single" w:sz="8" w:space="0" w:color="000000"/>
+              <w:right w:val="single" w:sz="8" w:space="0" w:color="000000"/>
+            </w:tcBorders>
+            <w:tcMar>
+              <w:top w:w="100" w:type="dxa"/>
+              <w:left w:w="100" w:type="dxa"/>
+              <w:bottom w:w="100" w:type="dxa"/>
+              <w:right w:w="100" w:type="dxa"/>
+            </w:tcMar>
+          </w:tcPr>
+          <w:p>
+            <w:pPr>
+              <w:rPr>
+                <w:rFonts w:ascii="Calibri" w:eastAsia="Times New Roman" w:hAnsi="Calibri" w:cs="Calibri"/>
+                <w:color w:val="000000"/>
+                <w:lang w:val="en-US" w:eastAsia="da-DK"/>
+              </w:rPr>
+            </w:pPr>
+            <w:r>
+              <w:rPr>
+                <w:rFonts w:ascii="Arial" w:eastAsia="Times New Roman" w:hAnsi="Arial" w:cs="Arial"/>
+                <w:lang w:val="en-US" w:eastAsia="da-DK"/>
+              </w:rPr>
+              <w:t>The acceptance criterion was changed in accordance with the</w:t>
+            </w:r>
+            <w:r>
+              <w:rPr>
+                <w:rFonts w:ascii="Arial" w:eastAsia="Times New Roman" w:hAnsi="Arial" w:cs="Arial"/>
+                <w:lang w:val="en-US" w:eastAsia="da-DK"/>
+              </w:rPr>
+              <w:t xml:space="preserve"> </w:t>
+            </w:r>
+            <w:r>
+              <w:rPr>
+                <w:rFonts w:ascii="Calibri" w:eastAsia="Times New Roman" w:hAnsi="Calibri" w:cs="Calibri"/>
+                <w:color w:val="000000"/>
+                <w:lang w:val="en-US" w:eastAsia="da-DK"/>
+              </w:rPr>
+              <w:t>UD-SRS-15</w:t>
+            </w:r>
+            <w:r>
+              <w:rPr>
+                <w:rFonts w:ascii="Arial" w:eastAsia="Times New Roman" w:hAnsi="Arial" w:cs="Arial"/>
+                <w:lang w:val="en-US" w:eastAsia="da-DK"/>
+              </w:rPr>
+              <w:t xml:space="preserve"> requirement.</w:t>
             </w:r>
           </w:p>
         </w:tc>
@@ -1450,21 +1536,6 @@
         </w:tc>
       </w:tr>
     </w:tbl>
-    <w:p>
-      <w:pPr>
-        <w:rPr>
-          <w:rFonts w:ascii="Times New Roman" w:eastAsia="Times New Roman" w:hAnsi="Times New Roman" w:cs="Times New Roman"/>
-          <w:lang w:eastAsia="da-DK"/>
-        </w:rPr>
-      </w:pPr>
-      <w:r>
-        <w:rPr>
-          <w:rFonts w:ascii="Arial" w:hAnsi="Arial" w:cs="Arial"/>
-          <w:lang w:val="en-US"/>
-        </w:rPr>
-        <w:br w:type="page"/>
-      </w:r>
-    </w:p>
     <w:tbl>
       <w:tblPr>
         <w:tblW w:w="0" w:type="auto"/>
@@ -1541,7 +1612,6 @@
                 <w:lang w:eastAsia="da-DK"/>
               </w:rPr>
             </w:pPr>
-            <w:proofErr w:type="spellStart"/>
             <w:r>
               <w:rPr>
                 <w:rFonts w:ascii="Calibri" w:eastAsia="Times New Roman" w:hAnsi="Calibri" w:cs="Calibri"/>
@@ -1550,40 +1620,7 @@
                 <w:color w:val="000000"/>
                 <w:lang w:eastAsia="da-DK"/>
               </w:rPr>
-              <w:t>Functional</w:t>
-            </w:r>
-            <w:proofErr w:type="spellEnd"/>
-            <w:r>
-              <w:rPr>
-                <w:rFonts w:ascii="Calibri" w:eastAsia="Times New Roman" w:hAnsi="Calibri" w:cs="Calibri"/>
-                <w:b/>
-                <w:bCs/>
-                <w:color w:val="000000"/>
-                <w:lang w:eastAsia="da-DK"/>
-              </w:rPr>
-              <w:t xml:space="preserve"> </w:t>
-            </w:r>
-            <w:proofErr w:type="spellStart"/>
-            <w:r>
-              <w:rPr>
-                <w:rFonts w:ascii="Calibri" w:eastAsia="Times New Roman" w:hAnsi="Calibri" w:cs="Calibri"/>
-                <w:b/>
-                <w:bCs/>
-                <w:color w:val="000000"/>
-                <w:lang w:eastAsia="da-DK"/>
-              </w:rPr>
-              <w:t>requirement</w:t>
-            </w:r>
-            <w:proofErr w:type="spellEnd"/>
-            <w:r>
-              <w:rPr>
-                <w:rFonts w:ascii="Calibri" w:eastAsia="Times New Roman" w:hAnsi="Calibri" w:cs="Calibri"/>
-                <w:b/>
-                <w:bCs/>
-                <w:color w:val="000000"/>
-                <w:lang w:eastAsia="da-DK"/>
-              </w:rPr>
-              <w:t xml:space="preserve"> </w:t>
+              <w:t xml:space="preserve">Functional requirement </w:t>
             </w:r>
           </w:p>
         </w:tc>
@@ -1658,25 +1695,7 @@
                 <w:color w:val="000000"/>
                 <w:lang w:val="en-US" w:eastAsia="da-DK"/>
               </w:rPr>
-              <w:t xml:space="preserve">Patient preferences regarding electrode type, shall be possible to input in the </w:t>
-            </w:r>
-            <w:proofErr w:type="spellStart"/>
-            <w:r>
-              <w:rPr>
-                <w:rFonts w:ascii="Calibri" w:eastAsia="Times New Roman" w:hAnsi="Calibri" w:cs="Calibri"/>
-                <w:color w:val="000000"/>
-                <w:lang w:val="en-US" w:eastAsia="da-DK"/>
-              </w:rPr>
-              <w:t>Udecide</w:t>
-            </w:r>
-            <w:proofErr w:type="spellEnd"/>
-            <w:r>
-              <w:rPr>
-                <w:rFonts w:ascii="Calibri" w:eastAsia="Times New Roman" w:hAnsi="Calibri" w:cs="Calibri"/>
-                <w:color w:val="000000"/>
-                <w:lang w:val="en-US" w:eastAsia="da-DK"/>
-              </w:rPr>
-              <w:t xml:space="preserve"> system</w:t>
+              <w:t>Patient preferences regarding electrode type, shall be possible to input in the Udecide system</w:t>
             </w:r>
           </w:p>
         </w:tc>
@@ -1738,7 +1757,6 @@
                 <w:lang w:eastAsia="da-DK"/>
               </w:rPr>
             </w:pPr>
-            <w:proofErr w:type="spellStart"/>
             <w:r>
               <w:rPr>
                 <w:rFonts w:ascii="Arial" w:eastAsia="Times New Roman" w:hAnsi="Arial" w:cs="Arial"/>
@@ -1751,7 +1769,6 @@
               </w:rPr>
               <w:t>TestID</w:t>
             </w:r>
-            <w:proofErr w:type="spellEnd"/>
           </w:p>
         </w:tc>
         <w:tc>
@@ -1825,7 +1842,6 @@
                 <w:lang w:eastAsia="da-DK"/>
               </w:rPr>
             </w:pPr>
-            <w:proofErr w:type="spellStart"/>
             <w:r>
               <w:rPr>
                 <w:rFonts w:ascii="Arial" w:eastAsia="Times New Roman" w:hAnsi="Arial" w:cs="Arial"/>
@@ -1836,9 +1852,70 @@
                 <w:szCs w:val="22"/>
                 <w:lang w:eastAsia="da-DK"/>
               </w:rPr>
-              <w:t>Acceptance</w:t>
-            </w:r>
-            <w:proofErr w:type="spellEnd"/>
+              <w:t>Acceptance criteria</w:t>
+            </w:r>
+          </w:p>
+        </w:tc>
+        <w:tc>
+          <w:tcPr>
+            <w:tcW w:w="7464" w:type="dxa"/>
+            <w:tcBorders>
+              <w:top w:val="nil"/>
+              <w:left w:val="nil"/>
+              <w:bottom w:val="single" w:sz="4" w:space="0" w:color="auto"/>
+              <w:right w:val="single" w:sz="4" w:space="0" w:color="auto"/>
+            </w:tcBorders>
+            <w:shd w:val="clear" w:color="000000" w:fill="D9E1F2"/>
+            <w:hideMark/>
+          </w:tcPr>
+          <w:p>
+            <w:pPr>
+              <w:rPr>
+                <w:rFonts w:ascii="Calibri" w:eastAsia="Times New Roman" w:hAnsi="Calibri" w:cs="Calibri"/>
+                <w:lang w:val="en-US" w:eastAsia="da-DK"/>
+              </w:rPr>
+            </w:pPr>
+            <w:r>
+              <w:rPr>
+                <w:rFonts w:ascii="Calibri" w:eastAsia="Times New Roman" w:hAnsi="Calibri" w:cs="Calibri"/>
+                <w:lang w:val="en-US" w:eastAsia="da-DK"/>
+              </w:rPr>
+              <w:t>There must be two input options on the user interface, where only one of them can be checked</w:t>
+            </w:r>
+            <w:r>
+              <w:rPr>
+                <w:rFonts w:ascii="Calibri" w:eastAsia="Times New Roman" w:hAnsi="Calibri" w:cs="Calibri"/>
+                <w:lang w:val="en-US" w:eastAsia="da-DK"/>
+              </w:rPr>
+              <w:t>. The two input options shall be surface and percutaneous.</w:t>
+            </w:r>
+          </w:p>
+        </w:tc>
+      </w:tr>
+      <w:tr>
+        <w:trPr>
+          <w:trHeight w:val="454"/>
+        </w:trPr>
+        <w:tc>
+          <w:tcPr>
+            <w:tcW w:w="0" w:type="auto"/>
+            <w:tcBorders>
+              <w:top w:val="single" w:sz="4" w:space="0" w:color="auto"/>
+              <w:left w:val="single" w:sz="4" w:space="0" w:color="auto"/>
+              <w:bottom w:val="single" w:sz="4" w:space="0" w:color="auto"/>
+              <w:right w:val="single" w:sz="4" w:space="0" w:color="auto"/>
+            </w:tcBorders>
+            <w:shd w:val="clear" w:color="auto" w:fill="8EAADB" w:themeFill="accent1" w:themeFillTint="99"/>
+            <w:noWrap/>
+          </w:tcPr>
+          <w:p>
+            <w:pPr>
+              <w:rPr>
+                <w:rFonts w:ascii="Calibri" w:eastAsia="Times New Roman" w:hAnsi="Calibri" w:cs="Calibri"/>
+                <w:color w:val="000000"/>
+                <w:lang w:eastAsia="da-DK"/>
+              </w:rPr>
+            </w:pPr>
             <w:r>
               <w:rPr>
                 <w:rFonts w:ascii="Arial" w:eastAsia="Times New Roman" w:hAnsi="Arial" w:cs="Arial"/>
@@ -1849,9 +1926,77 @@
                 <w:szCs w:val="22"/>
                 <w:lang w:eastAsia="da-DK"/>
               </w:rPr>
-              <w:t xml:space="preserve"> </w:t>
-            </w:r>
-            <w:proofErr w:type="spellStart"/>
+              <w:t>Prerequisites</w:t>
+            </w:r>
+          </w:p>
+        </w:tc>
+        <w:tc>
+          <w:tcPr>
+            <w:tcW w:w="7464" w:type="dxa"/>
+            <w:tcBorders>
+              <w:top w:val="single" w:sz="4" w:space="0" w:color="auto"/>
+              <w:left w:val="nil"/>
+              <w:bottom w:val="single" w:sz="4" w:space="0" w:color="auto"/>
+              <w:right w:val="single" w:sz="4" w:space="0" w:color="auto"/>
+            </w:tcBorders>
+            <w:shd w:val="clear" w:color="000000" w:fill="D9E1F2"/>
+          </w:tcPr>
+          <w:p>
+            <w:pPr>
+              <w:rPr>
+                <w:rFonts w:ascii="Calibri" w:eastAsia="Times New Roman" w:hAnsi="Calibri" w:cs="Calibri"/>
+                <w:lang w:val="en-US" w:eastAsia="da-DK"/>
+              </w:rPr>
+            </w:pPr>
+            <w:r>
+              <w:rPr>
+                <w:rFonts w:ascii="Calibri" w:eastAsia="Times New Roman" w:hAnsi="Calibri" w:cs="Calibri"/>
+                <w:lang w:val="en-US" w:eastAsia="da-DK"/>
+              </w:rPr>
+              <w:t>Verification test protocol 08 can only be used to testing if the verification test 01 is well conducted:</w:t>
+            </w:r>
+          </w:p>
+          <w:p>
+            <w:pPr>
+              <w:rPr>
+                <w:rFonts w:ascii="Calibri" w:eastAsia="Times New Roman" w:hAnsi="Calibri" w:cs="Calibri"/>
+                <w:lang w:val="en-US" w:eastAsia="da-DK"/>
+              </w:rPr>
+            </w:pPr>
+            <w:r>
+              <w:rPr>
+                <w:rFonts w:ascii="Calibri" w:eastAsia="Times New Roman" w:hAnsi="Calibri" w:cs="Calibri"/>
+                <w:lang w:val="en-US" w:eastAsia="da-DK"/>
+              </w:rPr>
+              <w:t>The four different functionalities “login”, “search patient”, “estimate effectiveness score” and “report effect” are working on their respective interfaces.</w:t>
+            </w:r>
+          </w:p>
+        </w:tc>
+      </w:tr>
+      <w:tr>
+        <w:trPr>
+          <w:trHeight w:val="454"/>
+        </w:trPr>
+        <w:tc>
+          <w:tcPr>
+            <w:tcW w:w="0" w:type="auto"/>
+            <w:tcBorders>
+              <w:top w:val="single" w:sz="4" w:space="0" w:color="auto"/>
+              <w:left w:val="single" w:sz="4" w:space="0" w:color="auto"/>
+              <w:bottom w:val="single" w:sz="4" w:space="0" w:color="auto"/>
+              <w:right w:val="single" w:sz="4" w:space="0" w:color="auto"/>
+            </w:tcBorders>
+            <w:shd w:val="clear" w:color="auto" w:fill="8EAADB" w:themeFill="accent1" w:themeFillTint="99"/>
+            <w:noWrap/>
+          </w:tcPr>
+          <w:p>
+            <w:pPr>
+              <w:rPr>
+                <w:rFonts w:ascii="Calibri" w:eastAsia="Times New Roman" w:hAnsi="Calibri" w:cs="Calibri"/>
+                <w:color w:val="000000"/>
+                <w:lang w:eastAsia="da-DK"/>
+              </w:rPr>
+            </w:pPr>
             <w:r>
               <w:rPr>
                 <w:rFonts w:ascii="Arial" w:eastAsia="Times New Roman" w:hAnsi="Arial" w:cs="Arial"/>
@@ -1862,157 +2007,6 @@
                 <w:szCs w:val="22"/>
                 <w:lang w:eastAsia="da-DK"/>
               </w:rPr>
-              <w:t>criteria</w:t>
-            </w:r>
-            <w:proofErr w:type="spellEnd"/>
-          </w:p>
-        </w:tc>
-        <w:tc>
-          <w:tcPr>
-            <w:tcW w:w="7464" w:type="dxa"/>
-            <w:tcBorders>
-              <w:top w:val="nil"/>
-              <w:left w:val="nil"/>
-              <w:bottom w:val="single" w:sz="4" w:space="0" w:color="auto"/>
-              <w:right w:val="single" w:sz="4" w:space="0" w:color="auto"/>
-            </w:tcBorders>
-            <w:shd w:val="clear" w:color="000000" w:fill="D9E1F2"/>
-            <w:hideMark/>
-          </w:tcPr>
-          <w:p>
-            <w:pPr>
-              <w:rPr>
-                <w:rFonts w:ascii="Calibri" w:eastAsia="Times New Roman" w:hAnsi="Calibri" w:cs="Calibri"/>
-                <w:lang w:val="en-US" w:eastAsia="da-DK"/>
-              </w:rPr>
-            </w:pPr>
-            <w:r>
-              <w:rPr>
-                <w:rFonts w:ascii="Calibri" w:eastAsia="Times New Roman" w:hAnsi="Calibri" w:cs="Calibri"/>
-                <w:lang w:val="en-US" w:eastAsia="da-DK"/>
-              </w:rPr>
-              <w:t>Can estimate new effectiveness scores based on the first estimation and the patient’s electrode preference.</w:t>
-            </w:r>
-          </w:p>
-        </w:tc>
-      </w:tr>
-      <w:tr>
-        <w:trPr>
-          <w:trHeight w:val="454"/>
-        </w:trPr>
-        <w:tc>
-          <w:tcPr>
-            <w:tcW w:w="0" w:type="auto"/>
-            <w:tcBorders>
-              <w:top w:val="single" w:sz="4" w:space="0" w:color="auto"/>
-              <w:left w:val="single" w:sz="4" w:space="0" w:color="auto"/>
-              <w:bottom w:val="single" w:sz="4" w:space="0" w:color="auto"/>
-              <w:right w:val="single" w:sz="4" w:space="0" w:color="auto"/>
-            </w:tcBorders>
-            <w:shd w:val="clear" w:color="auto" w:fill="8EAADB" w:themeFill="accent1" w:themeFillTint="99"/>
-            <w:noWrap/>
-          </w:tcPr>
-          <w:p>
-            <w:pPr>
-              <w:rPr>
-                <w:rFonts w:ascii="Calibri" w:eastAsia="Times New Roman" w:hAnsi="Calibri" w:cs="Calibri"/>
-                <w:color w:val="000000"/>
-                <w:lang w:eastAsia="da-DK"/>
-              </w:rPr>
-            </w:pPr>
-            <w:proofErr w:type="spellStart"/>
-            <w:r>
-              <w:rPr>
-                <w:rFonts w:ascii="Arial" w:eastAsia="Times New Roman" w:hAnsi="Arial" w:cs="Arial"/>
-                <w:b/>
-                <w:bCs/>
-                <w:color w:val="000000"/>
-                <w:sz w:val="22"/>
-                <w:szCs w:val="22"/>
-                <w:lang w:eastAsia="da-DK"/>
-              </w:rPr>
-              <w:t>Prerequisites</w:t>
-            </w:r>
-            <w:proofErr w:type="spellEnd"/>
-          </w:p>
-        </w:tc>
-        <w:tc>
-          <w:tcPr>
-            <w:tcW w:w="7464" w:type="dxa"/>
-            <w:tcBorders>
-              <w:top w:val="single" w:sz="4" w:space="0" w:color="auto"/>
-              <w:left w:val="nil"/>
-              <w:bottom w:val="single" w:sz="4" w:space="0" w:color="auto"/>
-              <w:right w:val="single" w:sz="4" w:space="0" w:color="auto"/>
-            </w:tcBorders>
-            <w:shd w:val="clear" w:color="000000" w:fill="D9E1F2"/>
-          </w:tcPr>
-          <w:p>
-            <w:pPr>
-              <w:rPr>
-                <w:rFonts w:ascii="Calibri" w:eastAsia="Times New Roman" w:hAnsi="Calibri" w:cs="Calibri"/>
-                <w:lang w:val="en-US" w:eastAsia="da-DK"/>
-              </w:rPr>
-            </w:pPr>
-            <w:r>
-              <w:rPr>
-                <w:rFonts w:ascii="Calibri" w:eastAsia="Times New Roman" w:hAnsi="Calibri" w:cs="Calibri"/>
-                <w:lang w:val="en-US" w:eastAsia="da-DK"/>
-              </w:rPr>
-              <w:t>Verification test protocol 08 can only be used to testing if the verification test 01 is well conducted:</w:t>
-            </w:r>
-          </w:p>
-          <w:p>
-            <w:pPr>
-              <w:rPr>
-                <w:rFonts w:ascii="Calibri" w:eastAsia="Times New Roman" w:hAnsi="Calibri" w:cs="Calibri"/>
-                <w:lang w:val="en-US" w:eastAsia="da-DK"/>
-              </w:rPr>
-            </w:pPr>
-            <w:r>
-              <w:rPr>
-                <w:rFonts w:ascii="Calibri" w:eastAsia="Times New Roman" w:hAnsi="Calibri" w:cs="Calibri"/>
-                <w:lang w:val="en-US" w:eastAsia="da-DK"/>
-              </w:rPr>
-              <w:t>The four different functionalities “login”, “search patient”, “estimate effectiveness score” and “report effect” are working on their respective interfaces.</w:t>
-            </w:r>
-          </w:p>
-        </w:tc>
-      </w:tr>
-      <w:tr>
-        <w:trPr>
-          <w:trHeight w:val="454"/>
-        </w:trPr>
-        <w:tc>
-          <w:tcPr>
-            <w:tcW w:w="0" w:type="auto"/>
-            <w:tcBorders>
-              <w:top w:val="single" w:sz="4" w:space="0" w:color="auto"/>
-              <w:left w:val="single" w:sz="4" w:space="0" w:color="auto"/>
-              <w:bottom w:val="single" w:sz="4" w:space="0" w:color="auto"/>
-              <w:right w:val="single" w:sz="4" w:space="0" w:color="auto"/>
-            </w:tcBorders>
-            <w:shd w:val="clear" w:color="auto" w:fill="8EAADB" w:themeFill="accent1" w:themeFillTint="99"/>
-            <w:noWrap/>
-          </w:tcPr>
-          <w:p>
-            <w:pPr>
-              <w:rPr>
-                <w:rFonts w:ascii="Calibri" w:eastAsia="Times New Roman" w:hAnsi="Calibri" w:cs="Calibri"/>
-                <w:color w:val="000000"/>
-                <w:lang w:eastAsia="da-DK"/>
-              </w:rPr>
-            </w:pPr>
-            <w:r>
-              <w:rPr>
-                <w:rFonts w:ascii="Arial" w:eastAsia="Times New Roman" w:hAnsi="Arial" w:cs="Arial"/>
-                <w:b/>
-                <w:bCs/>
-                <w:color w:val="000000"/>
-                <w:sz w:val="22"/>
-                <w:szCs w:val="22"/>
-                <w:lang w:eastAsia="da-DK"/>
-              </w:rPr>
               <w:t>Procedure</w:t>
             </w:r>
           </w:p>
@@ -2148,23 +2142,14 @@
                 <w:rFonts w:ascii="Calibri" w:eastAsia="Times New Roman" w:hAnsi="Calibri" w:cs="Calibri"/>
                 <w:lang w:val="en-US" w:eastAsia="da-DK"/>
               </w:rPr>
-              <w:t>Tick off “surface” or “percutaneous” electrode preference in the checkbox and estimate new effectiveness scores for the patient.</w:t>
-            </w:r>
-          </w:p>
-          <w:p>
-            <w:pPr>
-              <w:pStyle w:val="Listeafsnit"/>
-              <w:rPr>
-                <w:rFonts w:ascii="Calibri" w:eastAsia="Times New Roman" w:hAnsi="Calibri" w:cs="Calibri"/>
-                <w:lang w:val="en-US" w:eastAsia="da-DK"/>
-              </w:rPr>
-            </w:pPr>
-            <w:r>
-              <w:rPr>
-                <w:rFonts w:ascii="Calibri" w:eastAsia="Times New Roman" w:hAnsi="Calibri" w:cs="Calibri"/>
-                <w:lang w:val="en-US" w:eastAsia="da-DK"/>
-              </w:rPr>
-              <w:t xml:space="preserve"> </w:t>
+              <w:t>Tick off “surface” or “percutaneous” electrode preference in the checkbox</w:t>
+            </w:r>
+            <w:r>
+              <w:rPr>
+                <w:rFonts w:ascii="Calibri" w:eastAsia="Times New Roman" w:hAnsi="Calibri" w:cs="Calibri"/>
+                <w:lang w:val="en-US" w:eastAsia="da-DK"/>
+              </w:rPr>
+              <w:t>.</w:t>
             </w:r>
           </w:p>
         </w:tc>

</xml_diff>